<commit_message>
Save before adding debugging scaffolding.
</commit_message>
<xml_diff>
--- a/Documentation/InitialVision.docx
+++ b/Documentation/InitialVision.docx
@@ -66,13 +66,37 @@
         <w:t xml:space="preserve"> (speed, mass)</w:t>
       </w:r>
       <w:r>
-        <w:t>. If the creature finds food, it will survive. If however, after some time has passed, and the creature has not found any food, it will die. Periodically, all alive creatures lay a few offspring. The offspring</w:t>
-      </w:r>
-      <w:r>
-        <w:t>s’</w:t>
-      </w:r>
-      <w:r>
-        <w:t xml:space="preserve"> parameters are inherited from the parent but with a little bit of randomness applied. The user is able to change the environmental parameters to see the effect it has on which creatures survive and reproduce.</w:t>
+        <w:t xml:space="preserve">. If the creature finds food, it will survive. </w:t>
+      </w:r>
+      <w:proofErr w:type="gramStart"/>
+      <w:r>
+        <w:t>If</w:t>
+      </w:r>
+      <w:proofErr w:type="gramEnd"/>
+      <w:r>
+        <w:t xml:space="preserve"> however, after some time has passed, and the creature has not found any food, it will die. Periodically, all alive creatures lay a few offspring. The </w:t>
+      </w:r>
+      <w:proofErr w:type="spellStart"/>
+      <w:r>
+        <w:t>offspring</w:t>
+      </w:r>
+      <w:r>
+        <w:t>s</w:t>
+      </w:r>
+      <w:proofErr w:type="spellEnd"/>
+      <w:r>
+        <w:t>’</w:t>
+      </w:r>
+      <w:r>
+        <w:t xml:space="preserve"> parameters are inherited from the parent but with a little bit of randomness applied. The user </w:t>
+      </w:r>
+      <w:proofErr w:type="gramStart"/>
+      <w:r>
+        <w:t>is able to</w:t>
+      </w:r>
+      <w:proofErr w:type="gramEnd"/>
+      <w:r>
+        <w:t xml:space="preserve"> change the environmental parameters to see the effect it has on which creatures survive and reproduce.</w:t>
       </w:r>
     </w:p>
     <w:p>
@@ -295,7 +319,15 @@
         </w:numPr>
       </w:pPr>
       <w:r>
-        <w:t>Do not focus on documentation, cleanliness, organization, conventions, etc, get something up and running ASAP. Can refactor later.</w:t>
+        <w:t xml:space="preserve">Do not focus on documentation, cleanliness, organization, conventions, </w:t>
+      </w:r>
+      <w:proofErr w:type="spellStart"/>
+      <w:r>
+        <w:t>etc</w:t>
+      </w:r>
+      <w:proofErr w:type="spellEnd"/>
+      <w:r>
+        <w:t>, get something up and running ASAP. Can refactor later.</w:t>
       </w:r>
     </w:p>
     <w:p>
@@ -312,254 +344,329 @@
     </w:p>
     <w:p>
       <w:pPr>
+        <w:rPr>
+          <w:rFonts w:asciiTheme="majorHAnsi" w:eastAsiaTheme="majorEastAsia" w:hAnsiTheme="majorHAnsi" w:cstheme="majorBidi"/>
+          <w:color w:val="2F5496" w:themeColor="accent1" w:themeShade="BF"/>
+          <w:sz w:val="32"/>
+          <w:szCs w:val="32"/>
+        </w:rPr>
+      </w:pPr>
+      <w:r>
+        <w:br w:type="page"/>
+      </w:r>
+    </w:p>
+    <w:p>
+      <w:pPr>
         <w:pStyle w:val="Heading1"/>
       </w:pPr>
-      <w:r>
-        <w:t>Iterations</w:t>
-      </w:r>
-    </w:p>
-    <w:p>
-      <w:pPr>
-        <w:pStyle w:val="Heading2"/>
-      </w:pPr>
-      <w:r>
-        <w:t>Iteration 1</w:t>
-      </w:r>
-    </w:p>
-    <w:p>
-      <w:pPr>
-        <w:pStyle w:val="ListParagraph"/>
-        <w:numPr>
-          <w:ilvl w:val="0"/>
-          <w:numId w:val="1"/>
-        </w:numPr>
-      </w:pPr>
-      <w:r>
-        <w:t xml:space="preserve">DONE - </w:t>
-      </w:r>
-      <w:r>
-        <w:t>Get project set up on git hub</w:t>
-      </w:r>
-    </w:p>
-    <w:p>
-      <w:pPr>
-        <w:pStyle w:val="ListParagraph"/>
-        <w:numPr>
-          <w:ilvl w:val="0"/>
-          <w:numId w:val="1"/>
-        </w:numPr>
-      </w:pPr>
-      <w:r>
-        <w:t>DONE</w:t>
-      </w:r>
-      <w:r>
-        <w:t xml:space="preserve"> </w:t>
-      </w:r>
-      <w:r>
-        <w:t xml:space="preserve">- </w:t>
-      </w:r>
-      <w:r>
-        <w:t>Creatures that move around randomly</w:t>
-      </w:r>
-    </w:p>
-    <w:p>
-      <w:pPr>
-        <w:pStyle w:val="ListParagraph"/>
-        <w:numPr>
-          <w:ilvl w:val="0"/>
-          <w:numId w:val="1"/>
-        </w:numPr>
-      </w:pPr>
-      <w:r>
-        <w:t xml:space="preserve">DONE - </w:t>
-      </w:r>
-      <w:r>
-        <w:t>After some time, if they are out of energy they will die</w:t>
-      </w:r>
-    </w:p>
-    <w:p>
-      <w:pPr>
-        <w:pStyle w:val="ListParagraph"/>
-        <w:numPr>
-          <w:ilvl w:val="0"/>
-          <w:numId w:val="1"/>
-        </w:numPr>
-      </w:pPr>
-      <w:r>
-        <w:t xml:space="preserve">DONE - </w:t>
-      </w:r>
-      <w:r>
-        <w:t>Randomly spawn food (when creature collides with food, increase his energy)</w:t>
-      </w:r>
-    </w:p>
-    <w:p>
-      <w:pPr>
-        <w:pStyle w:val="ListParagraph"/>
-        <w:numPr>
-          <w:ilvl w:val="0"/>
-          <w:numId w:val="1"/>
-        </w:numPr>
-      </w:pPr>
-      <w:r>
-        <w:lastRenderedPageBreak/>
-        <w:t xml:space="preserve">DONE - </w:t>
-      </w:r>
-      <w:r>
-        <w:t>After some time, surviving creatures lay some off springs, adjust offspring’s parameters randomly</w:t>
-      </w:r>
-    </w:p>
-    <w:p>
-      <w:pPr>
-        <w:pStyle w:val="Heading2"/>
-      </w:pPr>
-      <w:r>
-        <w:t>Iteration 2</w:t>
-      </w:r>
-    </w:p>
-    <w:p>
-      <w:pPr>
-        <w:pStyle w:val="ListParagraph"/>
-        <w:numPr>
-          <w:ilvl w:val="0"/>
-          <w:numId w:val="1"/>
-        </w:numPr>
-      </w:pPr>
-      <w:r>
-        <w:t>GUI</w:t>
-      </w:r>
-    </w:p>
-    <w:p>
-      <w:pPr>
-        <w:pStyle w:val="ListParagraph"/>
-        <w:numPr>
-          <w:ilvl w:val="1"/>
-          <w:numId w:val="1"/>
-        </w:numPr>
-      </w:pPr>
-      <w:r>
-        <w:t>Can use GUI to spawn a new creature with specified parameters into the mix</w:t>
-      </w:r>
-    </w:p>
-    <w:p>
-      <w:pPr>
-        <w:pStyle w:val="ListParagraph"/>
-        <w:numPr>
-          <w:ilvl w:val="1"/>
-          <w:numId w:val="1"/>
-        </w:numPr>
-      </w:pPr>
-      <w:r>
-        <w:t>Can use GUI to select creatures to delete</w:t>
-      </w:r>
-    </w:p>
-    <w:p>
-      <w:pPr>
-        <w:pStyle w:val="ListParagraph"/>
-        <w:numPr>
-          <w:ilvl w:val="1"/>
-          <w:numId w:val="1"/>
-        </w:numPr>
-      </w:pPr>
-      <w:r>
-        <w:t>Can use GUI change environmental parameters such as food spawn rate</w:t>
-      </w:r>
-    </w:p>
-    <w:p>
-      <w:pPr>
-        <w:pStyle w:val="Heading2"/>
-      </w:pPr>
-      <w:r>
-        <w:t>Iteration 3</w:t>
-      </w:r>
-    </w:p>
-    <w:p>
-      <w:pPr>
-        <w:pStyle w:val="ListParagraph"/>
-        <w:numPr>
-          <w:ilvl w:val="0"/>
-          <w:numId w:val="1"/>
-        </w:numPr>
-      </w:pPr>
-      <w:r>
-        <w:t xml:space="preserve">DONE - </w:t>
-      </w:r>
-      <w:r>
-        <w:t>Make world bigger and camera pannable</w:t>
-      </w:r>
-    </w:p>
-    <w:p>
-      <w:pPr>
-        <w:pStyle w:val="ListParagraph"/>
-        <w:numPr>
-          <w:ilvl w:val="0"/>
-          <w:numId w:val="1"/>
-        </w:numPr>
-      </w:pPr>
-      <w:r>
-        <w:t xml:space="preserve">DONE - </w:t>
-      </w:r>
-      <w:r>
-        <w:t>Make camera zoombable</w:t>
-      </w:r>
-    </w:p>
-    <w:p>
-      <w:pPr>
-        <w:pStyle w:val="ListParagraph"/>
-        <w:numPr>
-          <w:ilvl w:val="0"/>
-          <w:numId w:val="1"/>
-        </w:numPr>
-      </w:pPr>
-      <w:r>
-        <w:t xml:space="preserve">DONE - </w:t>
-      </w:r>
-      <w:r>
-        <w:t>Rename Main to World</w:t>
-      </w:r>
-    </w:p>
-    <w:p>
-      <w:pPr>
-        <w:pStyle w:val="ListParagraph"/>
-        <w:numPr>
-          <w:ilvl w:val="0"/>
-          <w:numId w:val="1"/>
-        </w:numPr>
-      </w:pPr>
-      <w:r>
-        <w:t xml:space="preserve">DONE - </w:t>
-      </w:r>
-      <w:r>
-        <w:t>Creature needs reference to World</w:t>
-      </w:r>
-    </w:p>
-    <w:p>
-      <w:pPr>
-        <w:pStyle w:val="ListParagraph"/>
-        <w:numPr>
-          <w:ilvl w:val="0"/>
-          <w:numId w:val="1"/>
-        </w:numPr>
-      </w:pPr>
-      <w:r>
-        <w:t xml:space="preserve">DONE - </w:t>
-      </w:r>
-      <w:r>
-        <w:t>Fix socket error bug</w:t>
-      </w:r>
-    </w:p>
-    <w:p>
-      <w:pPr>
-        <w:pStyle w:val="ListParagraph"/>
-        <w:numPr>
-          <w:ilvl w:val="0"/>
-          <w:numId w:val="1"/>
-        </w:numPr>
-      </w:pPr>
-      <w:r>
-        <w:t>Make sure creatures eat at least one food before replicating</w:t>
-      </w:r>
       <w:bookmarkStart w:id="0" w:name="_GoBack"/>
       <w:bookmarkEnd w:id="0"/>
+      <w:r>
+        <w:lastRenderedPageBreak/>
+        <w:t>Iterations</w:t>
+      </w:r>
+    </w:p>
+    <w:p>
+      <w:pPr>
+        <w:pStyle w:val="Heading2"/>
+      </w:pPr>
+      <w:r>
+        <w:t>Iteration 1</w:t>
+      </w:r>
+    </w:p>
+    <w:p>
+      <w:pPr>
+        <w:pStyle w:val="ListParagraph"/>
+        <w:numPr>
+          <w:ilvl w:val="0"/>
+          <w:numId w:val="1"/>
+        </w:numPr>
+      </w:pPr>
+      <w:r>
+        <w:t xml:space="preserve">DONE - </w:t>
+      </w:r>
+      <w:r>
+        <w:t>Get project set up on git hub</w:t>
+      </w:r>
+    </w:p>
+    <w:p>
+      <w:pPr>
+        <w:pStyle w:val="ListParagraph"/>
+        <w:numPr>
+          <w:ilvl w:val="0"/>
+          <w:numId w:val="1"/>
+        </w:numPr>
+      </w:pPr>
+      <w:r>
+        <w:t>DONE</w:t>
+      </w:r>
+      <w:r>
+        <w:t xml:space="preserve"> </w:t>
+      </w:r>
+      <w:r>
+        <w:t xml:space="preserve">- </w:t>
+      </w:r>
+      <w:r>
+        <w:t>Creatures that move around randomly</w:t>
+      </w:r>
+    </w:p>
+    <w:p>
+      <w:pPr>
+        <w:pStyle w:val="ListParagraph"/>
+        <w:numPr>
+          <w:ilvl w:val="0"/>
+          <w:numId w:val="1"/>
+        </w:numPr>
+      </w:pPr>
+      <w:r>
+        <w:t xml:space="preserve">DONE - </w:t>
+      </w:r>
+      <w:r>
+        <w:t xml:space="preserve">After some time, if they are out of </w:t>
+      </w:r>
+      <w:proofErr w:type="gramStart"/>
+      <w:r>
+        <w:t>energy</w:t>
+      </w:r>
+      <w:proofErr w:type="gramEnd"/>
+      <w:r>
+        <w:t xml:space="preserve"> they will die</w:t>
+      </w:r>
+    </w:p>
+    <w:p>
+      <w:pPr>
+        <w:pStyle w:val="ListParagraph"/>
+        <w:numPr>
+          <w:ilvl w:val="0"/>
+          <w:numId w:val="1"/>
+        </w:numPr>
+      </w:pPr>
+      <w:r>
+        <w:t xml:space="preserve">DONE - </w:t>
+      </w:r>
+      <w:r>
+        <w:t>Randomly spawn food (when creature collides with food, increase his energy)</w:t>
+      </w:r>
+    </w:p>
+    <w:p>
+      <w:pPr>
+        <w:pStyle w:val="ListParagraph"/>
+        <w:numPr>
+          <w:ilvl w:val="0"/>
+          <w:numId w:val="1"/>
+        </w:numPr>
+      </w:pPr>
+      <w:r>
+        <w:t xml:space="preserve">DONE - </w:t>
+      </w:r>
+      <w:r>
+        <w:t>After some time, surviving creatures lay some off springs, adjust offspring’s parameters randomly</w:t>
+      </w:r>
+    </w:p>
+    <w:p>
+      <w:pPr>
+        <w:pStyle w:val="Heading2"/>
+      </w:pPr>
+      <w:r>
+        <w:t>Iteration 2</w:t>
+      </w:r>
+    </w:p>
+    <w:p>
+      <w:pPr>
+        <w:pStyle w:val="ListParagraph"/>
+        <w:numPr>
+          <w:ilvl w:val="0"/>
+          <w:numId w:val="1"/>
+        </w:numPr>
+      </w:pPr>
+      <w:r>
+        <w:t xml:space="preserve">DONE - </w:t>
+      </w:r>
+      <w:r>
+        <w:t>GUI</w:t>
+      </w:r>
+    </w:p>
+    <w:p>
+      <w:pPr>
+        <w:pStyle w:val="ListParagraph"/>
+        <w:numPr>
+          <w:ilvl w:val="1"/>
+          <w:numId w:val="1"/>
+        </w:numPr>
+      </w:pPr>
+      <w:r>
+        <w:t xml:space="preserve">DONE - </w:t>
+      </w:r>
+      <w:r>
+        <w:t>Can use GUI to spawn a new creature with specified parameters into the mix</w:t>
+      </w:r>
+    </w:p>
+    <w:p>
+      <w:pPr>
+        <w:pStyle w:val="ListParagraph"/>
+        <w:numPr>
+          <w:ilvl w:val="1"/>
+          <w:numId w:val="1"/>
+        </w:numPr>
+      </w:pPr>
+      <w:r>
+        <w:t>Can use GUI to select creatures to delete</w:t>
+      </w:r>
+    </w:p>
+    <w:p>
+      <w:pPr>
+        <w:pStyle w:val="ListParagraph"/>
+        <w:numPr>
+          <w:ilvl w:val="1"/>
+          <w:numId w:val="1"/>
+        </w:numPr>
+      </w:pPr>
+      <w:r>
+        <w:t xml:space="preserve">DONE - </w:t>
+      </w:r>
+      <w:r>
+        <w:t>Can use GUI change environmental parameters such as food spawn rate</w:t>
+      </w:r>
+    </w:p>
+    <w:p>
+      <w:pPr>
+        <w:pStyle w:val="Heading2"/>
+      </w:pPr>
+      <w:r>
+        <w:t>Iteration 3</w:t>
+      </w:r>
+    </w:p>
+    <w:p>
+      <w:pPr>
+        <w:pStyle w:val="ListParagraph"/>
+        <w:numPr>
+          <w:ilvl w:val="0"/>
+          <w:numId w:val="1"/>
+        </w:numPr>
+      </w:pPr>
+      <w:r>
+        <w:t xml:space="preserve">DONE - </w:t>
+      </w:r>
+      <w:r>
+        <w:t xml:space="preserve">Make world bigger and camera </w:t>
+      </w:r>
+      <w:proofErr w:type="spellStart"/>
+      <w:r>
+        <w:t>pannable</w:t>
+      </w:r>
+      <w:proofErr w:type="spellEnd"/>
+    </w:p>
+    <w:p>
+      <w:pPr>
+        <w:pStyle w:val="ListParagraph"/>
+        <w:numPr>
+          <w:ilvl w:val="0"/>
+          <w:numId w:val="1"/>
+        </w:numPr>
+      </w:pPr>
+      <w:r>
+        <w:t xml:space="preserve">DONE - </w:t>
+      </w:r>
+      <w:r>
+        <w:t xml:space="preserve">Make camera </w:t>
+      </w:r>
+      <w:proofErr w:type="spellStart"/>
+      <w:r>
+        <w:t>zoombable</w:t>
+      </w:r>
+      <w:proofErr w:type="spellEnd"/>
+    </w:p>
+    <w:p>
+      <w:pPr>
+        <w:pStyle w:val="ListParagraph"/>
+        <w:numPr>
+          <w:ilvl w:val="0"/>
+          <w:numId w:val="1"/>
+        </w:numPr>
+      </w:pPr>
+      <w:r>
+        <w:t xml:space="preserve">DONE - </w:t>
+      </w:r>
+      <w:r>
+        <w:t>Rename Main to World</w:t>
+      </w:r>
+    </w:p>
+    <w:p>
+      <w:pPr>
+        <w:pStyle w:val="ListParagraph"/>
+        <w:numPr>
+          <w:ilvl w:val="0"/>
+          <w:numId w:val="1"/>
+        </w:numPr>
+      </w:pPr>
+      <w:r>
+        <w:t xml:space="preserve">DONE - </w:t>
+      </w:r>
+      <w:r>
+        <w:t>Creature needs reference to World</w:t>
+      </w:r>
+    </w:p>
+    <w:p>
+      <w:pPr>
+        <w:pStyle w:val="ListParagraph"/>
+        <w:numPr>
+          <w:ilvl w:val="0"/>
+          <w:numId w:val="1"/>
+        </w:numPr>
+      </w:pPr>
+      <w:r>
+        <w:t xml:space="preserve">DONE - </w:t>
+      </w:r>
+      <w:r>
+        <w:t>Fix socket error bug</w:t>
+      </w:r>
+    </w:p>
+    <w:p>
+      <w:pPr>
+        <w:pStyle w:val="Heading2"/>
+      </w:pPr>
+      <w:r>
+        <w:t>Iteration 4</w:t>
+      </w:r>
+    </w:p>
+    <w:p>
+      <w:pPr>
+        <w:pStyle w:val="ListParagraph"/>
+        <w:numPr>
+          <w:ilvl w:val="0"/>
+          <w:numId w:val="1"/>
+        </w:numPr>
+      </w:pPr>
+      <w:r>
+        <w:t xml:space="preserve">DONE - </w:t>
+      </w:r>
+      <w:r>
+        <w:t>Add a “speed up” feature</w:t>
+      </w:r>
+    </w:p>
+    <w:p>
+      <w:pPr>
+        <w:pStyle w:val="ListParagraph"/>
+        <w:numPr>
+          <w:ilvl w:val="0"/>
+          <w:numId w:val="1"/>
+        </w:numPr>
+      </w:pPr>
+      <w:r>
+        <w:t xml:space="preserve">DONE - </w:t>
+      </w:r>
+      <w:r>
+        <w:t>Make sure creatures eat at least one food before replicating</w:t>
+      </w:r>
+    </w:p>
+    <w:p>
+      <w:pPr>
+        <w:pStyle w:val="ListParagraph"/>
+        <w:numPr>
+          <w:ilvl w:val="0"/>
+          <w:numId w:val="1"/>
+        </w:numPr>
+      </w:pPr>
     </w:p>
     <w:sectPr>
       <w:pgSz w:w="12240" w:h="15840"/>

</xml_diff>

<commit_message>
Make physics based movement.
</commit_message>
<xml_diff>
--- a/Documentation/InitialVision.docx
+++ b/Documentation/InitialVision.docx
@@ -66,15 +66,7 @@
         <w:t xml:space="preserve"> (speed, mass)</w:t>
       </w:r>
       <w:r>
-        <w:t xml:space="preserve">. If the creature finds food, it will survive. </w:t>
-      </w:r>
-      <w:proofErr w:type="gramStart"/>
-      <w:r>
-        <w:t>If</w:t>
-      </w:r>
-      <w:proofErr w:type="gramEnd"/>
-      <w:r>
-        <w:t xml:space="preserve"> however, after some time has passed, and the creature has not found any food, it will die. Periodically, all alive creatures lay a few offspring. The </w:t>
+        <w:t xml:space="preserve">. If the creature finds food, it will survive. If however, after some time has passed, and the creature has not found any food, it will die. Periodically, all alive creatures lay a few offspring. The </w:t>
       </w:r>
       <w:proofErr w:type="spellStart"/>
       <w:r>
@@ -88,15 +80,7 @@
         <w:t>’</w:t>
       </w:r>
       <w:r>
-        <w:t xml:space="preserve"> parameters are inherited from the parent but with a little bit of randomness applied. The user </w:t>
-      </w:r>
-      <w:proofErr w:type="gramStart"/>
-      <w:r>
-        <w:t>is able to</w:t>
-      </w:r>
-      <w:proofErr w:type="gramEnd"/>
-      <w:r>
-        <w:t xml:space="preserve"> change the environmental parameters to see the effect it has on which creatures survive and reproduce.</w:t>
+        <w:t xml:space="preserve"> parameters are inherited from the parent but with a little bit of randomness applied. The user is able to change the environmental parameters to see the effect it has on which creatures survive and reproduce.</w:t>
       </w:r>
     </w:p>
     <w:p>
@@ -359,131 +343,405 @@
       <w:pPr>
         <w:pStyle w:val="Heading1"/>
       </w:pPr>
+      <w:r>
+        <w:lastRenderedPageBreak/>
+        <w:t>Iterations</w:t>
+      </w:r>
+    </w:p>
+    <w:p>
+      <w:pPr>
+        <w:pStyle w:val="Heading2"/>
+      </w:pPr>
+      <w:r>
+        <w:t>Iteration 1</w:t>
+      </w:r>
+    </w:p>
+    <w:p>
+      <w:pPr>
+        <w:pStyle w:val="ListParagraph"/>
+        <w:numPr>
+          <w:ilvl w:val="0"/>
+          <w:numId w:val="1"/>
+        </w:numPr>
+      </w:pPr>
+      <w:r>
+        <w:t xml:space="preserve">DONE - </w:t>
+      </w:r>
+      <w:r>
+        <w:t>Get project set up on git hub</w:t>
+      </w:r>
+    </w:p>
+    <w:p>
+      <w:pPr>
+        <w:pStyle w:val="ListParagraph"/>
+        <w:numPr>
+          <w:ilvl w:val="0"/>
+          <w:numId w:val="1"/>
+        </w:numPr>
+      </w:pPr>
+      <w:r>
+        <w:t>DONE</w:t>
+      </w:r>
+      <w:r>
+        <w:t xml:space="preserve"> </w:t>
+      </w:r>
+      <w:r>
+        <w:t xml:space="preserve">- </w:t>
+      </w:r>
+      <w:r>
+        <w:t>Creatures that move around randomly</w:t>
+      </w:r>
+    </w:p>
+    <w:p>
+      <w:pPr>
+        <w:pStyle w:val="ListParagraph"/>
+        <w:numPr>
+          <w:ilvl w:val="0"/>
+          <w:numId w:val="1"/>
+        </w:numPr>
+      </w:pPr>
+      <w:r>
+        <w:t xml:space="preserve">DONE - </w:t>
+      </w:r>
+      <w:r>
+        <w:t>After some time, if they are out of energy they will die</w:t>
+      </w:r>
+    </w:p>
+    <w:p>
+      <w:pPr>
+        <w:pStyle w:val="ListParagraph"/>
+        <w:numPr>
+          <w:ilvl w:val="0"/>
+          <w:numId w:val="1"/>
+        </w:numPr>
+      </w:pPr>
+      <w:r>
+        <w:t xml:space="preserve">DONE - </w:t>
+      </w:r>
+      <w:r>
+        <w:t>Randomly spawn food (when creature collides with food, increase his energy)</w:t>
+      </w:r>
+    </w:p>
+    <w:p>
+      <w:pPr>
+        <w:pStyle w:val="ListParagraph"/>
+        <w:numPr>
+          <w:ilvl w:val="0"/>
+          <w:numId w:val="1"/>
+        </w:numPr>
+      </w:pPr>
+      <w:r>
+        <w:t xml:space="preserve">DONE - </w:t>
+      </w:r>
+      <w:r>
+        <w:t>After some time, surviving creatures lay some off springs, adjust offspring’s parameters randomly</w:t>
+      </w:r>
+    </w:p>
+    <w:p>
+      <w:pPr>
+        <w:pStyle w:val="Heading2"/>
+      </w:pPr>
+      <w:r>
+        <w:t>Iteration 2</w:t>
+      </w:r>
+    </w:p>
+    <w:p>
+      <w:pPr>
+        <w:pStyle w:val="ListParagraph"/>
+        <w:numPr>
+          <w:ilvl w:val="0"/>
+          <w:numId w:val="1"/>
+        </w:numPr>
+      </w:pPr>
+      <w:r>
+        <w:t xml:space="preserve">DONE - </w:t>
+      </w:r>
+      <w:r>
+        <w:t>GUI</w:t>
+      </w:r>
+    </w:p>
+    <w:p>
+      <w:pPr>
+        <w:pStyle w:val="ListParagraph"/>
+        <w:numPr>
+          <w:ilvl w:val="1"/>
+          <w:numId w:val="1"/>
+        </w:numPr>
+      </w:pPr>
+      <w:r>
+        <w:t xml:space="preserve">DONE - </w:t>
+      </w:r>
+      <w:r>
+        <w:t>Can use GUI to spawn a new creature with specified parameters into the mix</w:t>
+      </w:r>
+    </w:p>
+    <w:p>
+      <w:pPr>
+        <w:pStyle w:val="ListParagraph"/>
+        <w:numPr>
+          <w:ilvl w:val="1"/>
+          <w:numId w:val="1"/>
+        </w:numPr>
+      </w:pPr>
+      <w:r>
+        <w:t>Can use GUI to select creatures to delete</w:t>
+      </w:r>
+    </w:p>
+    <w:p>
+      <w:pPr>
+        <w:pStyle w:val="ListParagraph"/>
+        <w:numPr>
+          <w:ilvl w:val="1"/>
+          <w:numId w:val="1"/>
+        </w:numPr>
+      </w:pPr>
+      <w:r>
+        <w:t xml:space="preserve">DONE - </w:t>
+      </w:r>
+      <w:r>
+        <w:t>Can use GUI change environmental parameters such as food spawn rate</w:t>
+      </w:r>
+    </w:p>
+    <w:p>
+      <w:pPr>
+        <w:pStyle w:val="Heading2"/>
+      </w:pPr>
+      <w:r>
+        <w:t>Iteration 3</w:t>
+      </w:r>
+    </w:p>
+    <w:p>
+      <w:pPr>
+        <w:pStyle w:val="ListParagraph"/>
+        <w:numPr>
+          <w:ilvl w:val="0"/>
+          <w:numId w:val="1"/>
+        </w:numPr>
+      </w:pPr>
+      <w:r>
+        <w:t xml:space="preserve">DONE - </w:t>
+      </w:r>
+      <w:r>
+        <w:t xml:space="preserve">Make world bigger and camera </w:t>
+      </w:r>
+      <w:proofErr w:type="spellStart"/>
+      <w:r>
+        <w:t>pannable</w:t>
+      </w:r>
+      <w:proofErr w:type="spellEnd"/>
+    </w:p>
+    <w:p>
+      <w:pPr>
+        <w:pStyle w:val="ListParagraph"/>
+        <w:numPr>
+          <w:ilvl w:val="0"/>
+          <w:numId w:val="1"/>
+        </w:numPr>
+      </w:pPr>
+      <w:r>
+        <w:t xml:space="preserve">DONE - </w:t>
+      </w:r>
+      <w:r>
+        <w:t xml:space="preserve">Make camera </w:t>
+      </w:r>
+      <w:proofErr w:type="spellStart"/>
+      <w:r>
+        <w:t>zoombable</w:t>
+      </w:r>
+      <w:proofErr w:type="spellEnd"/>
+    </w:p>
+    <w:p>
+      <w:pPr>
+        <w:pStyle w:val="ListParagraph"/>
+        <w:numPr>
+          <w:ilvl w:val="0"/>
+          <w:numId w:val="1"/>
+        </w:numPr>
+      </w:pPr>
+      <w:r>
+        <w:t xml:space="preserve">DONE - </w:t>
+      </w:r>
+      <w:r>
+        <w:t>Rename Main to World</w:t>
+      </w:r>
+    </w:p>
+    <w:p>
+      <w:pPr>
+        <w:pStyle w:val="ListParagraph"/>
+        <w:numPr>
+          <w:ilvl w:val="0"/>
+          <w:numId w:val="1"/>
+        </w:numPr>
+      </w:pPr>
+      <w:r>
+        <w:t xml:space="preserve">DONE - </w:t>
+      </w:r>
+      <w:r>
+        <w:t>Creature needs reference to World</w:t>
+      </w:r>
+    </w:p>
+    <w:p>
+      <w:pPr>
+        <w:pStyle w:val="ListParagraph"/>
+        <w:numPr>
+          <w:ilvl w:val="0"/>
+          <w:numId w:val="1"/>
+        </w:numPr>
+      </w:pPr>
+      <w:r>
+        <w:t xml:space="preserve">DONE - </w:t>
+      </w:r>
+      <w:r>
+        <w:t>Fix socket error bug</w:t>
+      </w:r>
+    </w:p>
+    <w:p>
+      <w:pPr>
+        <w:pStyle w:val="Heading2"/>
+      </w:pPr>
+      <w:r>
+        <w:t>Iteration 4</w:t>
+      </w:r>
+    </w:p>
+    <w:p>
+      <w:pPr>
+        <w:pStyle w:val="ListParagraph"/>
+        <w:numPr>
+          <w:ilvl w:val="0"/>
+          <w:numId w:val="1"/>
+        </w:numPr>
+      </w:pPr>
+      <w:r>
+        <w:t xml:space="preserve">DONE - </w:t>
+      </w:r>
+      <w:r>
+        <w:t>Add a “speed up” feature</w:t>
+      </w:r>
+    </w:p>
+    <w:p>
+      <w:pPr>
+        <w:pStyle w:val="ListParagraph"/>
+        <w:numPr>
+          <w:ilvl w:val="0"/>
+          <w:numId w:val="1"/>
+        </w:numPr>
+      </w:pPr>
+      <w:r>
+        <w:t xml:space="preserve">DONE - </w:t>
+      </w:r>
+      <w:r>
+        <w:t>Make sure creatures eat at least one food before replicating</w:t>
+      </w:r>
+    </w:p>
+    <w:p>
+      <w:pPr>
+        <w:pStyle w:val="ListParagraph"/>
+        <w:numPr>
+          <w:ilvl w:val="0"/>
+          <w:numId w:val="1"/>
+        </w:numPr>
+      </w:pPr>
+      <w:r>
+        <w:t xml:space="preserve">DONE - </w:t>
+      </w:r>
+      <w:r>
+        <w:t>Dark creatures tend to live for way too long without food</w:t>
+      </w:r>
+    </w:p>
+    <w:p>
+      <w:pPr>
+        <w:pStyle w:val="Heading2"/>
+      </w:pPr>
+      <w:r>
+        <w:t>Iteration 5</w:t>
+      </w:r>
+    </w:p>
+    <w:p/>
+    <w:p>
+      <w:pPr>
+        <w:pStyle w:val="ListParagraph"/>
+        <w:numPr>
+          <w:ilvl w:val="0"/>
+          <w:numId w:val="1"/>
+        </w:numPr>
+      </w:pPr>
+      <w:r>
+        <w:t xml:space="preserve">DONE - </w:t>
+      </w:r>
+      <w:r>
+        <w:t>Change movement and such to use physics</w:t>
+      </w:r>
+    </w:p>
+    <w:p>
+      <w:pPr>
+        <w:pStyle w:val="ListParagraph"/>
+        <w:numPr>
+          <w:ilvl w:val="0"/>
+          <w:numId w:val="1"/>
+        </w:numPr>
+      </w:pPr>
+      <w:r>
+        <w:t xml:space="preserve">DONE - </w:t>
+      </w:r>
+      <w:r>
+        <w:t>Come up with new creature/world model using physics</w:t>
+      </w:r>
+    </w:p>
+    <w:p>
+      <w:pPr>
+        <w:pStyle w:val="ListParagraph"/>
+        <w:numPr>
+          <w:ilvl w:val="0"/>
+          <w:numId w:val="1"/>
+        </w:numPr>
+      </w:pPr>
+      <w:r>
+        <w:t xml:space="preserve">DONE - Food should see if it collides with </w:t>
+      </w:r>
+      <w:proofErr w:type="spellStart"/>
+      <w:r>
+        <w:t>rigidbody</w:t>
+      </w:r>
+      <w:proofErr w:type="spellEnd"/>
+      <w:r>
+        <w:t xml:space="preserve"> (not area) since creatures are </w:t>
+      </w:r>
+      <w:proofErr w:type="spellStart"/>
+      <w:r>
+        <w:t>rigidbody</w:t>
+      </w:r>
+      <w:proofErr w:type="spellEnd"/>
+      <w:r>
+        <w:t xml:space="preserve"> now</w:t>
+      </w:r>
+    </w:p>
+    <w:p>
+      <w:pPr>
+        <w:pStyle w:val="ListParagraph"/>
+        <w:numPr>
+          <w:ilvl w:val="0"/>
+          <w:numId w:val="1"/>
+        </w:numPr>
+      </w:pPr>
+      <w:r>
+        <w:t xml:space="preserve">DONE - </w:t>
+      </w:r>
       <w:bookmarkStart w:id="0" w:name="_GoBack"/>
       <w:bookmarkEnd w:id="0"/>
       <w:r>
-        <w:lastRenderedPageBreak/>
-        <w:t>Iterations</w:t>
-      </w:r>
-    </w:p>
-    <w:p>
-      <w:pPr>
-        <w:pStyle w:val="Heading2"/>
-      </w:pPr>
-      <w:r>
-        <w:t>Iteration 1</w:t>
-      </w:r>
-    </w:p>
-    <w:p>
-      <w:pPr>
-        <w:pStyle w:val="ListParagraph"/>
-        <w:numPr>
-          <w:ilvl w:val="0"/>
-          <w:numId w:val="1"/>
-        </w:numPr>
-      </w:pPr>
-      <w:r>
-        <w:t xml:space="preserve">DONE - </w:t>
-      </w:r>
-      <w:r>
-        <w:t>Get project set up on git hub</w:t>
-      </w:r>
-    </w:p>
-    <w:p>
-      <w:pPr>
-        <w:pStyle w:val="ListParagraph"/>
-        <w:numPr>
-          <w:ilvl w:val="0"/>
-          <w:numId w:val="1"/>
-        </w:numPr>
-      </w:pPr>
-      <w:r>
-        <w:t>DONE</w:t>
-      </w:r>
-      <w:r>
-        <w:t xml:space="preserve"> </w:t>
-      </w:r>
-      <w:r>
-        <w:t xml:space="preserve">- </w:t>
-      </w:r>
-      <w:r>
-        <w:t>Creatures that move around randomly</w:t>
-      </w:r>
-    </w:p>
-    <w:p>
-      <w:pPr>
-        <w:pStyle w:val="ListParagraph"/>
-        <w:numPr>
-          <w:ilvl w:val="0"/>
-          <w:numId w:val="1"/>
-        </w:numPr>
-      </w:pPr>
-      <w:r>
-        <w:t xml:space="preserve">DONE - </w:t>
-      </w:r>
-      <w:r>
-        <w:t xml:space="preserve">After some time, if they are out of </w:t>
-      </w:r>
-      <w:proofErr w:type="gramStart"/>
-      <w:r>
-        <w:t>energy</w:t>
-      </w:r>
-      <w:proofErr w:type="gramEnd"/>
-      <w:r>
-        <w:t xml:space="preserve"> they will die</w:t>
-      </w:r>
-    </w:p>
-    <w:p>
-      <w:pPr>
-        <w:pStyle w:val="ListParagraph"/>
-        <w:numPr>
-          <w:ilvl w:val="0"/>
-          <w:numId w:val="1"/>
-        </w:numPr>
-      </w:pPr>
-      <w:r>
-        <w:t xml:space="preserve">DONE - </w:t>
-      </w:r>
-      <w:r>
-        <w:t>Randomly spawn food (when creature collides with food, increase his energy)</w:t>
-      </w:r>
-    </w:p>
-    <w:p>
-      <w:pPr>
-        <w:pStyle w:val="ListParagraph"/>
-        <w:numPr>
-          <w:ilvl w:val="0"/>
-          <w:numId w:val="1"/>
-        </w:numPr>
-      </w:pPr>
-      <w:r>
-        <w:t xml:space="preserve">DONE - </w:t>
-      </w:r>
-      <w:r>
-        <w:t>After some time, surviving creatures lay some off springs, adjust offspring’s parameters randomly</w:t>
-      </w:r>
-    </w:p>
-    <w:p>
-      <w:pPr>
-        <w:pStyle w:val="Heading2"/>
-      </w:pPr>
-      <w:r>
-        <w:t>Iteration 2</w:t>
-      </w:r>
-    </w:p>
-    <w:p>
-      <w:pPr>
-        <w:pStyle w:val="ListParagraph"/>
-        <w:numPr>
-          <w:ilvl w:val="0"/>
-          <w:numId w:val="1"/>
-        </w:numPr>
-      </w:pPr>
-      <w:r>
-        <w:t xml:space="preserve">DONE - </w:t>
-      </w:r>
-      <w:r>
-        <w:t>GUI</w:t>
+        <w:t>Make it so when you spawn creatures, they spawn in random area of map (not all in same location)</w:t>
+      </w:r>
+    </w:p>
+    <w:p>
+      <w:pPr>
+        <w:pStyle w:val="ListParagraph"/>
+        <w:numPr>
+          <w:ilvl w:val="0"/>
+          <w:numId w:val="1"/>
+        </w:numPr>
+      </w:pPr>
+      <w:r>
+        <w:t>Make it so it costs energy to give birth</w:t>
       </w:r>
     </w:p>
     <w:p>
@@ -495,178 +753,33 @@
         </w:numPr>
       </w:pPr>
       <w:r>
-        <w:t xml:space="preserve">DONE - </w:t>
-      </w:r>
-      <w:r>
-        <w:t>Can use GUI to spawn a new creature with specified parameters into the mix</w:t>
-      </w:r>
-    </w:p>
-    <w:p>
-      <w:pPr>
-        <w:pStyle w:val="ListParagraph"/>
-        <w:numPr>
-          <w:ilvl w:val="1"/>
-          <w:numId w:val="1"/>
-        </w:numPr>
-      </w:pPr>
-      <w:r>
-        <w:t>Can use GUI to select creatures to delete</w:t>
-      </w:r>
-    </w:p>
-    <w:p>
-      <w:pPr>
-        <w:pStyle w:val="ListParagraph"/>
-        <w:numPr>
-          <w:ilvl w:val="1"/>
-          <w:numId w:val="1"/>
-        </w:numPr>
-      </w:pPr>
-      <w:r>
-        <w:t xml:space="preserve">DONE - </w:t>
-      </w:r>
-      <w:r>
-        <w:t>Can use GUI change environmental parameters such as food spawn rate</w:t>
-      </w:r>
-    </w:p>
-    <w:p>
-      <w:pPr>
-        <w:pStyle w:val="Heading2"/>
-      </w:pPr>
-      <w:r>
-        <w:t>Iteration 3</w:t>
-      </w:r>
-    </w:p>
-    <w:p>
-      <w:pPr>
-        <w:pStyle w:val="ListParagraph"/>
-        <w:numPr>
-          <w:ilvl w:val="0"/>
-          <w:numId w:val="1"/>
-        </w:numPr>
-      </w:pPr>
-      <w:r>
-        <w:t xml:space="preserve">DONE - </w:t>
-      </w:r>
-      <w:r>
-        <w:t xml:space="preserve">Make world bigger and camera </w:t>
+        <w:t>If creature doesn’t have enough energy, can’t do it</w:t>
+      </w:r>
+    </w:p>
+    <w:p>
+      <w:pPr>
+        <w:pStyle w:val="ListParagraph"/>
+        <w:numPr>
+          <w:ilvl w:val="0"/>
+          <w:numId w:val="1"/>
+        </w:numPr>
+      </w:pPr>
+      <w:r>
+        <w:t xml:space="preserve">DONE - Increase efficiency: call </w:t>
       </w:r>
       <w:proofErr w:type="spellStart"/>
       <w:r>
-        <w:t>pannable</w:t>
+        <w:t>GD.Load</w:t>
       </w:r>
       <w:proofErr w:type="spellEnd"/>
-    </w:p>
-    <w:p>
-      <w:pPr>
-        <w:pStyle w:val="ListParagraph"/>
-        <w:numPr>
-          <w:ilvl w:val="0"/>
-          <w:numId w:val="1"/>
-        </w:numPr>
-      </w:pPr>
-      <w:r>
-        <w:t xml:space="preserve">DONE - </w:t>
-      </w:r>
-      <w:r>
-        <w:t xml:space="preserve">Make camera </w:t>
+      <w:r>
+        <w:t xml:space="preserve"> just once on </w:t>
       </w:r>
       <w:proofErr w:type="spellStart"/>
       <w:r>
-        <w:t>zoombable</w:t>
+        <w:t>Creature.tscn</w:t>
       </w:r>
       <w:proofErr w:type="spellEnd"/>
-    </w:p>
-    <w:p>
-      <w:pPr>
-        <w:pStyle w:val="ListParagraph"/>
-        <w:numPr>
-          <w:ilvl w:val="0"/>
-          <w:numId w:val="1"/>
-        </w:numPr>
-      </w:pPr>
-      <w:r>
-        <w:t xml:space="preserve">DONE - </w:t>
-      </w:r>
-      <w:r>
-        <w:t>Rename Main to World</w:t>
-      </w:r>
-    </w:p>
-    <w:p>
-      <w:pPr>
-        <w:pStyle w:val="ListParagraph"/>
-        <w:numPr>
-          <w:ilvl w:val="0"/>
-          <w:numId w:val="1"/>
-        </w:numPr>
-      </w:pPr>
-      <w:r>
-        <w:t xml:space="preserve">DONE - </w:t>
-      </w:r>
-      <w:r>
-        <w:t>Creature needs reference to World</w:t>
-      </w:r>
-    </w:p>
-    <w:p>
-      <w:pPr>
-        <w:pStyle w:val="ListParagraph"/>
-        <w:numPr>
-          <w:ilvl w:val="0"/>
-          <w:numId w:val="1"/>
-        </w:numPr>
-      </w:pPr>
-      <w:r>
-        <w:t xml:space="preserve">DONE - </w:t>
-      </w:r>
-      <w:r>
-        <w:t>Fix socket error bug</w:t>
-      </w:r>
-    </w:p>
-    <w:p>
-      <w:pPr>
-        <w:pStyle w:val="Heading2"/>
-      </w:pPr>
-      <w:r>
-        <w:t>Iteration 4</w:t>
-      </w:r>
-    </w:p>
-    <w:p>
-      <w:pPr>
-        <w:pStyle w:val="ListParagraph"/>
-        <w:numPr>
-          <w:ilvl w:val="0"/>
-          <w:numId w:val="1"/>
-        </w:numPr>
-      </w:pPr>
-      <w:r>
-        <w:t xml:space="preserve">DONE - </w:t>
-      </w:r>
-      <w:r>
-        <w:t>Add a “speed up” feature</w:t>
-      </w:r>
-    </w:p>
-    <w:p>
-      <w:pPr>
-        <w:pStyle w:val="ListParagraph"/>
-        <w:numPr>
-          <w:ilvl w:val="0"/>
-          <w:numId w:val="1"/>
-        </w:numPr>
-      </w:pPr>
-      <w:r>
-        <w:t xml:space="preserve">DONE - </w:t>
-      </w:r>
-      <w:r>
-        <w:t>Make sure creatures eat at least one food before replicating</w:t>
-      </w:r>
-    </w:p>
-    <w:p>
-      <w:pPr>
-        <w:pStyle w:val="ListParagraph"/>
-        <w:numPr>
-          <w:ilvl w:val="0"/>
-          <w:numId w:val="1"/>
-        </w:numPr>
-      </w:pPr>
     </w:p>
     <w:sectPr>
       <w:pgSz w:w="12240" w:h="15840"/>
@@ -719,7 +832,7 @@
         <w:rFonts w:ascii="Wingdings" w:hAnsi="Wingdings" w:hint="default"/>
       </w:rPr>
     </w:lvl>
-    <w:lvl w:ilvl="3" w:tplc="04090001" w:tentative="1">
+    <w:lvl w:ilvl="3" w:tplc="04090001">
       <w:start w:val="1"/>
       <w:numFmt w:val="bullet"/>
       <w:lvlText w:val=""/>
@@ -731,7 +844,7 @@
         <w:rFonts w:ascii="Symbol" w:hAnsi="Symbol" w:hint="default"/>
       </w:rPr>
     </w:lvl>
-    <w:lvl w:ilvl="4" w:tplc="04090003" w:tentative="1">
+    <w:lvl w:ilvl="4" w:tplc="04090003">
       <w:start w:val="1"/>
       <w:numFmt w:val="bullet"/>
       <w:lvlText w:val="o"/>

</xml_diff>

<commit_message>
Make replication cost energy.
</commit_message>
<xml_diff>
--- a/Documentation/InitialVision.docx
+++ b/Documentation/InitialVision.docx
@@ -726,20 +726,23 @@
       <w:r>
         <w:t xml:space="preserve">DONE - </w:t>
       </w:r>
+      <w:r>
+        <w:t>Make it so when you spawn creatures, they spawn in random area of map (not all in same location)</w:t>
+      </w:r>
+    </w:p>
+    <w:p>
+      <w:pPr>
+        <w:pStyle w:val="ListParagraph"/>
+        <w:numPr>
+          <w:ilvl w:val="0"/>
+          <w:numId w:val="1"/>
+        </w:numPr>
+      </w:pPr>
+      <w:r>
+        <w:t xml:space="preserve">DONE - </w:t>
+      </w:r>
       <w:bookmarkStart w:id="0" w:name="_GoBack"/>
       <w:bookmarkEnd w:id="0"/>
-      <w:r>
-        <w:t>Make it so when you spawn creatures, they spawn in random area of map (not all in same location)</w:t>
-      </w:r>
-    </w:p>
-    <w:p>
-      <w:pPr>
-        <w:pStyle w:val="ListParagraph"/>
-        <w:numPr>
-          <w:ilvl w:val="0"/>
-          <w:numId w:val="1"/>
-        </w:numPr>
-      </w:pPr>
       <w:r>
         <w:t>Make it so it costs energy to give birth</w:t>
       </w:r>

</xml_diff>

<commit_message>
Added a bunch of new stuff and changes.
</commit_message>
<xml_diff>
--- a/Documentation/InitialVision.docx
+++ b/Documentation/InitialVision.docx
@@ -66,18 +66,10 @@
         <w:t xml:space="preserve"> (speed, mass)</w:t>
       </w:r>
       <w:r>
-        <w:t xml:space="preserve">. If the creature finds food, it will survive. If however, after some time has passed, and the creature has not found any food, it will die. Periodically, all alive creatures lay a few offspring. The </w:t>
-      </w:r>
-      <w:proofErr w:type="spellStart"/>
-      <w:r>
-        <w:t>offspring</w:t>
-      </w:r>
-      <w:r>
-        <w:t>s</w:t>
-      </w:r>
-      <w:proofErr w:type="spellEnd"/>
-      <w:r>
-        <w:t>’</w:t>
+        <w:t>. If the creature finds food, it will survive. If however, after some time has passed, and the creature has not found any food, it will die. Periodically, all alive creatures lay a few offspring. The offspring</w:t>
+      </w:r>
+      <w:r>
+        <w:t>s’</w:t>
       </w:r>
       <w:r>
         <w:t xml:space="preserve"> parameters are inherited from the parent but with a little bit of randomness applied. The user is able to change the environmental parameters to see the effect it has on which creatures survive and reproduce.</w:t>
@@ -303,15 +295,7 @@
         </w:numPr>
       </w:pPr>
       <w:r>
-        <w:t xml:space="preserve">Do not focus on documentation, cleanliness, organization, conventions, </w:t>
-      </w:r>
-      <w:proofErr w:type="spellStart"/>
-      <w:r>
-        <w:t>etc</w:t>
-      </w:r>
-      <w:proofErr w:type="spellEnd"/>
-      <w:r>
-        <w:t>, get something up and running ASAP. Can refactor later.</w:t>
+        <w:t>Do not focus on documentation, cleanliness, organization, conventions, etc, get something up and running ASAP. Can refactor later.</w:t>
       </w:r>
     </w:p>
     <w:p>
@@ -522,33 +506,23 @@
         <w:t xml:space="preserve">DONE - </w:t>
       </w:r>
       <w:r>
-        <w:t xml:space="preserve">Make world bigger and camera </w:t>
-      </w:r>
-      <w:proofErr w:type="spellStart"/>
-      <w:r>
-        <w:t>pannable</w:t>
-      </w:r>
-      <w:proofErr w:type="spellEnd"/>
-    </w:p>
-    <w:p>
-      <w:pPr>
-        <w:pStyle w:val="ListParagraph"/>
-        <w:numPr>
-          <w:ilvl w:val="0"/>
-          <w:numId w:val="1"/>
-        </w:numPr>
-      </w:pPr>
-      <w:r>
-        <w:t xml:space="preserve">DONE - </w:t>
-      </w:r>
-      <w:r>
-        <w:t xml:space="preserve">Make camera </w:t>
-      </w:r>
-      <w:proofErr w:type="spellStart"/>
-      <w:r>
-        <w:t>zoombable</w:t>
-      </w:r>
-      <w:proofErr w:type="spellEnd"/>
+        <w:t>Make world bigger and camera pannable</w:t>
+      </w:r>
+    </w:p>
+    <w:p>
+      <w:pPr>
+        <w:pStyle w:val="ListParagraph"/>
+        <w:numPr>
+          <w:ilvl w:val="0"/>
+          <w:numId w:val="1"/>
+        </w:numPr>
+      </w:pPr>
+      <w:r>
+        <w:t xml:space="preserve">DONE - </w:t>
+      </w:r>
+      <w:r>
+        <w:t>Make camera zoombable</w:t>
+      </w:r>
     </w:p>
     <w:p>
       <w:pPr>
@@ -696,23 +670,7 @@
         </w:numPr>
       </w:pPr>
       <w:r>
-        <w:t xml:space="preserve">DONE - Food should see if it collides with </w:t>
-      </w:r>
-      <w:proofErr w:type="spellStart"/>
-      <w:r>
-        <w:t>rigidbody</w:t>
-      </w:r>
-      <w:proofErr w:type="spellEnd"/>
-      <w:r>
-        <w:t xml:space="preserve"> (not area) since creatures are </w:t>
-      </w:r>
-      <w:proofErr w:type="spellStart"/>
-      <w:r>
-        <w:t>rigidbody</w:t>
-      </w:r>
-      <w:proofErr w:type="spellEnd"/>
-      <w:r>
-        <w:t xml:space="preserve"> now</w:t>
+        <w:t>DONE - Food should see if it collides with rigidbody (not area) since creatures are rigidbody now</w:t>
       </w:r>
     </w:p>
     <w:p>
@@ -740,49 +698,313 @@
       </w:pPr>
       <w:r>
         <w:t xml:space="preserve">DONE - </w:t>
+      </w:r>
+      <w:r>
+        <w:t>Make it so it costs energy to give birth</w:t>
+      </w:r>
+    </w:p>
+    <w:p>
+      <w:pPr>
+        <w:pStyle w:val="ListParagraph"/>
+        <w:numPr>
+          <w:ilvl w:val="1"/>
+          <w:numId w:val="1"/>
+        </w:numPr>
+      </w:pPr>
+      <w:r>
+        <w:t>If creature doesn’t have enough energy, can’t do it</w:t>
+      </w:r>
+    </w:p>
+    <w:p>
+      <w:pPr>
+        <w:pStyle w:val="ListParagraph"/>
+        <w:numPr>
+          <w:ilvl w:val="0"/>
+          <w:numId w:val="1"/>
+        </w:numPr>
+      </w:pPr>
+      <w:r>
+        <w:t>DONE - Increase efficiency: call GD.Load just once on Creature.tscn</w:t>
+      </w:r>
+    </w:p>
+    <w:p/>
+    <w:p>
+      <w:pPr>
+        <w:pStyle w:val="Heading2"/>
+      </w:pPr>
+      <w:r>
+        <w:t>Iteration 6</w:t>
+      </w:r>
+    </w:p>
+    <w:p>
+      <w:pPr>
+        <w:pStyle w:val="ListParagraph"/>
+        <w:numPr>
+          <w:ilvl w:val="0"/>
+          <w:numId w:val="1"/>
+        </w:numPr>
+      </w:pPr>
+      <w:r>
+        <w:t>Make game full screen</w:t>
+      </w:r>
+      <w:r>
+        <w:t xml:space="preserve"> (just a project setting) </w:t>
+      </w:r>
+    </w:p>
+    <w:p>
+      <w:pPr>
+        <w:pStyle w:val="ListParagraph"/>
+        <w:numPr>
+          <w:ilvl w:val="0"/>
+          <w:numId w:val="1"/>
+        </w:numPr>
+      </w:pPr>
+      <w:r>
+        <w:t xml:space="preserve">DONE - </w:t>
+      </w:r>
+      <w:r>
+        <w:t>Make a menu (that comes up when you press esc)</w:t>
+      </w:r>
+    </w:p>
+    <w:p>
+      <w:pPr>
+        <w:pStyle w:val="ListParagraph"/>
+        <w:numPr>
+          <w:ilvl w:val="0"/>
+          <w:numId w:val="1"/>
+        </w:numPr>
+      </w:pPr>
+      <w:r>
+        <w:t xml:space="preserve">DONE - </w:t>
+      </w:r>
+      <w:r>
+        <w:t>When creatures collide, sometimes movement in the y direction occurs as a result of the collision; prevent this</w:t>
+      </w:r>
+    </w:p>
+    <w:p>
+      <w:pPr>
+        <w:pStyle w:val="ListParagraph"/>
+        <w:numPr>
+          <w:ilvl w:val="1"/>
+          <w:numId w:val="1"/>
+        </w:numPr>
+      </w:pPr>
+      <w:r>
+        <w:lastRenderedPageBreak/>
+        <w:t>Ideas</w:t>
+      </w:r>
+    </w:p>
+    <w:p>
+      <w:pPr>
+        <w:pStyle w:val="ListParagraph"/>
+        <w:numPr>
+          <w:ilvl w:val="2"/>
+          <w:numId w:val="1"/>
+        </w:numPr>
+      </w:pPr>
+      <w:r>
+        <w:t>On _integrate forces or whatever</w:t>
+      </w:r>
+    </w:p>
+    <w:p>
+      <w:pPr>
+        <w:pStyle w:val="ListParagraph"/>
+        <w:numPr>
+          <w:ilvl w:val="3"/>
+          <w:numId w:val="1"/>
+        </w:numPr>
+      </w:pPr>
+      <w:r>
+        <w:t>Get rid of y component of linear velocity</w:t>
+      </w:r>
+    </w:p>
+    <w:p>
+      <w:pPr>
+        <w:pStyle w:val="ListParagraph"/>
+        <w:numPr>
+          <w:ilvl w:val="2"/>
+          <w:numId w:val="1"/>
+        </w:numPr>
+      </w:pPr>
+      <w:r>
+        <w:t>Make creatures not collide with one another</w:t>
+      </w:r>
+    </w:p>
+    <w:p>
+      <w:pPr>
+        <w:pStyle w:val="ListParagraph"/>
+        <w:numPr>
+          <w:ilvl w:val="3"/>
+          <w:numId w:val="1"/>
+        </w:numPr>
+      </w:pPr>
+      <w:r>
+        <w:t>Put em all in same layer, make them all not collide with that layer</w:t>
+      </w:r>
+    </w:p>
+    <w:p>
+      <w:pPr>
+        <w:pStyle w:val="ListParagraph"/>
+        <w:numPr>
+          <w:ilvl w:val="3"/>
+          <w:numId w:val="1"/>
+        </w:numPr>
+      </w:pPr>
+      <w:r>
+        <w:t>This is what I went with</w:t>
+      </w:r>
+    </w:p>
+    <w:p>
+      <w:pPr>
+        <w:pStyle w:val="ListParagraph"/>
+        <w:numPr>
+          <w:ilvl w:val="0"/>
+          <w:numId w:val="1"/>
+        </w:numPr>
+      </w:pPr>
+      <w:r>
+        <w:t xml:space="preserve">DONE - </w:t>
+      </w:r>
+      <w:r>
+        <w:t>Make camera’s far plane further</w:t>
+      </w:r>
+    </w:p>
+    <w:p>
+      <w:pPr>
+        <w:pStyle w:val="ListParagraph"/>
+        <w:numPr>
+          <w:ilvl w:val="0"/>
+          <w:numId w:val="1"/>
+        </w:numPr>
+      </w:pPr>
+      <w:r>
+        <w:t>DONE - Make zooming faster when zoomed further out</w:t>
+      </w:r>
+    </w:p>
+    <w:p>
+      <w:pPr>
+        <w:pStyle w:val="ListParagraph"/>
+        <w:numPr>
+          <w:ilvl w:val="0"/>
+          <w:numId w:val="1"/>
+        </w:numPr>
+      </w:pPr>
+      <w:r>
+        <w:t xml:space="preserve">DONE - </w:t>
+      </w:r>
+      <w:r>
+        <w:t>GUI – make sure 1x etc updates when timescale is changed</w:t>
+      </w:r>
+    </w:p>
+    <w:p>
+      <w:pPr>
+        <w:pStyle w:val="ListParagraph"/>
+        <w:numPr>
+          <w:ilvl w:val="0"/>
+          <w:numId w:val="1"/>
+        </w:numPr>
+      </w:pPr>
+      <w:r>
+        <w:t xml:space="preserve">DONE - </w:t>
+      </w:r>
+      <w:r>
+        <w:t>In GUI, add ability to spawn a certain number of food</w:t>
+      </w:r>
+      <w:r>
+        <w:t xml:space="preserve"> (randomly)</w:t>
+      </w:r>
+    </w:p>
+    <w:p>
+      <w:pPr>
+        <w:pStyle w:val="ListParagraph"/>
+        <w:numPr>
+          <w:ilvl w:val="0"/>
+          <w:numId w:val="1"/>
+        </w:numPr>
+      </w:pPr>
+      <w:r>
+        <w:t>Also create a food brush</w:t>
+      </w:r>
+    </w:p>
+    <w:p>
+      <w:pPr>
+        <w:pStyle w:val="ListParagraph"/>
+        <w:numPr>
+          <w:ilvl w:val="1"/>
+          <w:numId w:val="1"/>
+        </w:numPr>
+      </w:pPr>
+      <w:r>
+        <w:t>Create a mouse handling node</w:t>
+      </w:r>
+    </w:p>
+    <w:p>
+      <w:pPr>
+        <w:pStyle w:val="ListParagraph"/>
+        <w:numPr>
+          <w:ilvl w:val="2"/>
+          <w:numId w:val="1"/>
+        </w:numPr>
+      </w:pPr>
+      <w:r>
+        <w:t>All mouse events (down, move, release, and wheel) should go to this node first (in other words, implement the _input() function)</w:t>
+      </w:r>
+    </w:p>
+    <w:p>
+      <w:pPr>
+        <w:pStyle w:val="ListParagraph"/>
+        <w:numPr>
+          <w:ilvl w:val="2"/>
+          <w:numId w:val="1"/>
+        </w:numPr>
+      </w:pPr>
+      <w:r>
+        <w:t>This node should see if there is a MouseHandler object set, if so, forward events to mouse handler</w:t>
+      </w:r>
+    </w:p>
+    <w:p>
+      <w:pPr>
+        <w:pStyle w:val="ListParagraph"/>
+        <w:numPr>
+          <w:ilvl w:val="2"/>
+          <w:numId w:val="1"/>
+        </w:numPr>
+      </w:pPr>
+      <w:r>
+        <w:t>If no mouse handler, simply do nothing (so event goes through Godot’s regular way)</w:t>
+      </w:r>
+    </w:p>
+    <w:p>
+      <w:pPr>
+        <w:pStyle w:val="ListParagraph"/>
+        <w:numPr>
+          <w:ilvl w:val="2"/>
+          <w:numId w:val="1"/>
+        </w:numPr>
+      </w:pPr>
+      <w:r>
+        <w:t>MouseHandler should do its thang (for example, CreateFood handler can create food in response to mouse events)</w:t>
       </w:r>
       <w:bookmarkStart w:id="0" w:name="_GoBack"/>
       <w:bookmarkEnd w:id="0"/>
-      <w:r>
-        <w:t>Make it so it costs energy to give birth</w:t>
-      </w:r>
-    </w:p>
-    <w:p>
-      <w:pPr>
-        <w:pStyle w:val="ListParagraph"/>
-        <w:numPr>
-          <w:ilvl w:val="1"/>
-          <w:numId w:val="1"/>
-        </w:numPr>
-      </w:pPr>
-      <w:r>
-        <w:t>If creature doesn’t have enough energy, can’t do it</w:t>
-      </w:r>
-    </w:p>
-    <w:p>
-      <w:pPr>
-        <w:pStyle w:val="ListParagraph"/>
-        <w:numPr>
-          <w:ilvl w:val="0"/>
-          <w:numId w:val="1"/>
-        </w:numPr>
-      </w:pPr>
-      <w:r>
-        <w:t xml:space="preserve">DONE - Increase efficiency: call </w:t>
-      </w:r>
-      <w:proofErr w:type="spellStart"/>
-      <w:r>
-        <w:t>GD.Load</w:t>
-      </w:r>
-      <w:proofErr w:type="spellEnd"/>
-      <w:r>
-        <w:t xml:space="preserve"> just once on </w:t>
-      </w:r>
-      <w:proofErr w:type="spellStart"/>
-      <w:r>
-        <w:t>Creature.tscn</w:t>
-      </w:r>
-      <w:proofErr w:type="spellEnd"/>
+    </w:p>
+    <w:p>
+      <w:pPr>
+        <w:pStyle w:val="ListParagraph"/>
+        <w:numPr>
+          <w:ilvl w:val="0"/>
+          <w:numId w:val="1"/>
+        </w:numPr>
+      </w:pPr>
+      <w:r>
+        <w:t xml:space="preserve">DONE - </w:t>
+      </w:r>
+      <w:r>
+        <w:t>Also, allow adjustment of bounds</w:t>
+      </w:r>
+      <w:r>
+        <w:t xml:space="preserve"> via gui</w:t>
+      </w:r>
     </w:p>
     <w:sectPr>
       <w:pgSz w:w="12240" w:h="15840"/>

</xml_diff>

<commit_message>
Add a bunch of stuffffff mang.
</commit_message>
<xml_diff>
--- a/Documentation/InitialVision.docx
+++ b/Documentation/InitialVision.docx
@@ -66,13 +66,37 @@
         <w:t xml:space="preserve"> (speed, mass)</w:t>
       </w:r>
       <w:r>
-        <w:t>. If the creature finds food, it will survive. If however, after some time has passed, and the creature has not found any food, it will die. Periodically, all alive creatures lay a few offspring. The offspring</w:t>
-      </w:r>
-      <w:r>
-        <w:t>s’</w:t>
-      </w:r>
-      <w:r>
-        <w:t xml:space="preserve"> parameters are inherited from the parent but with a little bit of randomness applied. The user is able to change the environmental parameters to see the effect it has on which creatures survive and reproduce.</w:t>
+        <w:t xml:space="preserve">. If the creature finds food, it will survive. </w:t>
+      </w:r>
+      <w:proofErr w:type="gramStart"/>
+      <w:r>
+        <w:t>If</w:t>
+      </w:r>
+      <w:proofErr w:type="gramEnd"/>
+      <w:r>
+        <w:t xml:space="preserve"> however, after some time has passed, and the creature has not found any food, it will die. Periodically, all alive creatures lay a few offspring. The </w:t>
+      </w:r>
+      <w:proofErr w:type="spellStart"/>
+      <w:r>
+        <w:t>offspring</w:t>
+      </w:r>
+      <w:r>
+        <w:t>s</w:t>
+      </w:r>
+      <w:proofErr w:type="spellEnd"/>
+      <w:r>
+        <w:t>’</w:t>
+      </w:r>
+      <w:r>
+        <w:t xml:space="preserve"> parameters are inherited from the parent but with a little bit of randomness applied. The user </w:t>
+      </w:r>
+      <w:proofErr w:type="gramStart"/>
+      <w:r>
+        <w:t>is able to</w:t>
+      </w:r>
+      <w:proofErr w:type="gramEnd"/>
+      <w:r>
+        <w:t xml:space="preserve"> change the environmental parameters to see the effect it has on which creatures survive and reproduce.</w:t>
       </w:r>
     </w:p>
     <w:p>
@@ -295,7 +319,15 @@
         </w:numPr>
       </w:pPr>
       <w:r>
-        <w:t>Do not focus on documentation, cleanliness, organization, conventions, etc, get something up and running ASAP. Can refactor later.</w:t>
+        <w:t xml:space="preserve">Do not focus on documentation, cleanliness, organization, conventions, </w:t>
+      </w:r>
+      <w:proofErr w:type="spellStart"/>
+      <w:r>
+        <w:t>etc</w:t>
+      </w:r>
+      <w:proofErr w:type="spellEnd"/>
+      <w:r>
+        <w:t>, get something up and running ASAP. Can refactor later.</w:t>
       </w:r>
     </w:p>
     <w:p>
@@ -388,7 +420,15 @@
         <w:t xml:space="preserve">DONE - </w:t>
       </w:r>
       <w:r>
-        <w:t>After some time, if they are out of energy they will die</w:t>
+        <w:t xml:space="preserve">After some time, if they are out of </w:t>
+      </w:r>
+      <w:proofErr w:type="gramStart"/>
+      <w:r>
+        <w:t>energy</w:t>
+      </w:r>
+      <w:proofErr w:type="gramEnd"/>
+      <w:r>
+        <w:t xml:space="preserve"> they will die</w:t>
       </w:r>
     </w:p>
     <w:p>
@@ -506,23 +546,33 @@
         <w:t xml:space="preserve">DONE - </w:t>
       </w:r>
       <w:r>
-        <w:t>Make world bigger and camera pannable</w:t>
-      </w:r>
-    </w:p>
-    <w:p>
-      <w:pPr>
-        <w:pStyle w:val="ListParagraph"/>
-        <w:numPr>
-          <w:ilvl w:val="0"/>
-          <w:numId w:val="1"/>
-        </w:numPr>
-      </w:pPr>
-      <w:r>
-        <w:t xml:space="preserve">DONE - </w:t>
-      </w:r>
-      <w:r>
-        <w:t>Make camera zoombable</w:t>
-      </w:r>
+        <w:t xml:space="preserve">Make world bigger and camera </w:t>
+      </w:r>
+      <w:proofErr w:type="spellStart"/>
+      <w:r>
+        <w:t>pannable</w:t>
+      </w:r>
+      <w:proofErr w:type="spellEnd"/>
+    </w:p>
+    <w:p>
+      <w:pPr>
+        <w:pStyle w:val="ListParagraph"/>
+        <w:numPr>
+          <w:ilvl w:val="0"/>
+          <w:numId w:val="1"/>
+        </w:numPr>
+      </w:pPr>
+      <w:r>
+        <w:t xml:space="preserve">DONE - </w:t>
+      </w:r>
+      <w:r>
+        <w:t xml:space="preserve">Make camera </w:t>
+      </w:r>
+      <w:proofErr w:type="spellStart"/>
+      <w:r>
+        <w:t>zoombable</w:t>
+      </w:r>
+      <w:proofErr w:type="spellEnd"/>
     </w:p>
     <w:p>
       <w:pPr>
@@ -670,7 +720,23 @@
         </w:numPr>
       </w:pPr>
       <w:r>
-        <w:t>DONE - Food should see if it collides with rigidbody (not area) since creatures are rigidbody now</w:t>
+        <w:t xml:space="preserve">DONE - Food should see if it collides with </w:t>
+      </w:r>
+      <w:proofErr w:type="spellStart"/>
+      <w:r>
+        <w:t>rigidbody</w:t>
+      </w:r>
+      <w:proofErr w:type="spellEnd"/>
+      <w:r>
+        <w:t xml:space="preserve"> (not area) since creatures are </w:t>
+      </w:r>
+      <w:proofErr w:type="spellStart"/>
+      <w:r>
+        <w:t>rigidbody</w:t>
+      </w:r>
+      <w:proofErr w:type="spellEnd"/>
+      <w:r>
+        <w:t xml:space="preserve"> now</w:t>
       </w:r>
     </w:p>
     <w:p>
@@ -724,8 +790,23 @@
         </w:numPr>
       </w:pPr>
       <w:r>
-        <w:t>DONE - Increase efficiency: call GD.Load just once on Creature.tscn</w:t>
-      </w:r>
+        <w:t xml:space="preserve">DONE - Increase efficiency: call </w:t>
+      </w:r>
+      <w:proofErr w:type="spellStart"/>
+      <w:proofErr w:type="gramStart"/>
+      <w:r>
+        <w:t>GD.Load</w:t>
+      </w:r>
+      <w:proofErr w:type="spellEnd"/>
+      <w:proofErr w:type="gramEnd"/>
+      <w:r>
+        <w:t xml:space="preserve"> just once on </w:t>
+      </w:r>
+      <w:proofErr w:type="spellStart"/>
+      <w:r>
+        <w:t>Creature.tscn</w:t>
+      </w:r>
+      <w:proofErr w:type="spellEnd"/>
     </w:p>
     <w:p/>
     <w:p>
@@ -745,6 +826,9 @@
         </w:numPr>
       </w:pPr>
       <w:r>
+        <w:t xml:space="preserve">DONE - </w:t>
+      </w:r>
+      <w:r>
         <w:t>Make game full screen</w:t>
       </w:r>
       <w:r>
@@ -785,145 +869,150 @@
       <w:pPr>
         <w:pStyle w:val="ListParagraph"/>
         <w:numPr>
+          <w:ilvl w:val="0"/>
+          <w:numId w:val="1"/>
+        </w:numPr>
+      </w:pPr>
+      <w:r>
+        <w:lastRenderedPageBreak/>
+        <w:t xml:space="preserve">DONE - </w:t>
+      </w:r>
+      <w:r>
+        <w:t>Make camera’s far plane further</w:t>
+      </w:r>
+    </w:p>
+    <w:p>
+      <w:pPr>
+        <w:pStyle w:val="ListParagraph"/>
+        <w:numPr>
+          <w:ilvl w:val="0"/>
+          <w:numId w:val="1"/>
+        </w:numPr>
+      </w:pPr>
+      <w:r>
+        <w:t>DONE - Make zooming faster when zoomed further out</w:t>
+      </w:r>
+    </w:p>
+    <w:p>
+      <w:pPr>
+        <w:pStyle w:val="ListParagraph"/>
+        <w:numPr>
+          <w:ilvl w:val="0"/>
+          <w:numId w:val="1"/>
+        </w:numPr>
+      </w:pPr>
+      <w:r>
+        <w:t xml:space="preserve">DONE - </w:t>
+      </w:r>
+      <w:r>
+        <w:t xml:space="preserve">GUI – make sure 1x </w:t>
+      </w:r>
+      <w:proofErr w:type="spellStart"/>
+      <w:r>
+        <w:t>etc</w:t>
+      </w:r>
+      <w:proofErr w:type="spellEnd"/>
+      <w:r>
+        <w:t xml:space="preserve"> updates when timescale is changed</w:t>
+      </w:r>
+    </w:p>
+    <w:p>
+      <w:pPr>
+        <w:pStyle w:val="ListParagraph"/>
+        <w:numPr>
+          <w:ilvl w:val="0"/>
+          <w:numId w:val="1"/>
+        </w:numPr>
+      </w:pPr>
+      <w:r>
+        <w:t xml:space="preserve">DONE - </w:t>
+      </w:r>
+      <w:r>
+        <w:t>In GUI, add ability to spawn a certain number of food</w:t>
+      </w:r>
+      <w:r>
+        <w:t xml:space="preserve"> (randomly)</w:t>
+      </w:r>
+    </w:p>
+    <w:p>
+      <w:pPr>
+        <w:pStyle w:val="ListParagraph"/>
+        <w:numPr>
+          <w:ilvl w:val="0"/>
+          <w:numId w:val="1"/>
+        </w:numPr>
+      </w:pPr>
+      <w:r>
+        <w:t xml:space="preserve">DONE - </w:t>
+      </w:r>
+      <w:r>
+        <w:t>Also create a food brush</w:t>
+      </w:r>
+    </w:p>
+    <w:p>
+      <w:pPr>
+        <w:pStyle w:val="ListParagraph"/>
+        <w:numPr>
+          <w:ilvl w:val="0"/>
+          <w:numId w:val="1"/>
+        </w:numPr>
+      </w:pPr>
+      <w:r>
+        <w:t xml:space="preserve">DONE - </w:t>
+      </w:r>
+      <w:r>
+        <w:t>Also, allow adjustment of bounds</w:t>
+      </w:r>
+      <w:r>
+        <w:t xml:space="preserve"> via </w:t>
+      </w:r>
+      <w:proofErr w:type="spellStart"/>
+      <w:r>
+        <w:t>gui</w:t>
+      </w:r>
+      <w:proofErr w:type="spellEnd"/>
+    </w:p>
+    <w:p>
+      <w:pPr>
+        <w:pStyle w:val="Heading2"/>
+      </w:pPr>
+      <w:r>
+        <w:t>Iteration</w:t>
+      </w:r>
+      <w:r>
+        <w:t xml:space="preserve"> 7</w:t>
+      </w:r>
+    </w:p>
+    <w:p>
+      <w:pPr>
+        <w:pStyle w:val="ListParagraph"/>
+        <w:numPr>
+          <w:ilvl w:val="0"/>
+          <w:numId w:val="1"/>
+        </w:numPr>
+      </w:pPr>
+      <w:r>
+        <w:t>Make it so that when a bigger (more massive) creature collides with a smaller creature, it eats it</w:t>
+      </w:r>
+    </w:p>
+    <w:p>
+      <w:pPr>
+        <w:pStyle w:val="ListParagraph"/>
+        <w:numPr>
           <w:ilvl w:val="1"/>
           <w:numId w:val="1"/>
         </w:numPr>
       </w:pPr>
       <w:r>
-        <w:lastRenderedPageBreak/>
-        <w:t>Ideas</w:t>
-      </w:r>
-    </w:p>
-    <w:p>
-      <w:pPr>
-        <w:pStyle w:val="ListParagraph"/>
-        <w:numPr>
-          <w:ilvl w:val="2"/>
-          <w:numId w:val="1"/>
-        </w:numPr>
-      </w:pPr>
-      <w:r>
-        <w:t>On _integrate forces or whatever</w:t>
-      </w:r>
-    </w:p>
-    <w:p>
-      <w:pPr>
-        <w:pStyle w:val="ListParagraph"/>
-        <w:numPr>
-          <w:ilvl w:val="3"/>
-          <w:numId w:val="1"/>
-        </w:numPr>
-      </w:pPr>
-      <w:r>
-        <w:t>Get rid of y component of linear velocity</w:t>
-      </w:r>
-    </w:p>
-    <w:p>
-      <w:pPr>
-        <w:pStyle w:val="ListParagraph"/>
-        <w:numPr>
-          <w:ilvl w:val="2"/>
-          <w:numId w:val="1"/>
-        </w:numPr>
-      </w:pPr>
-      <w:r>
-        <w:t>Make creatures not collide with one another</w:t>
-      </w:r>
-    </w:p>
-    <w:p>
-      <w:pPr>
-        <w:pStyle w:val="ListParagraph"/>
-        <w:numPr>
-          <w:ilvl w:val="3"/>
-          <w:numId w:val="1"/>
-        </w:numPr>
-      </w:pPr>
-      <w:r>
-        <w:t>Put em all in same layer, make them all not collide with that layer</w:t>
-      </w:r>
-    </w:p>
-    <w:p>
-      <w:pPr>
-        <w:pStyle w:val="ListParagraph"/>
-        <w:numPr>
-          <w:ilvl w:val="3"/>
-          <w:numId w:val="1"/>
-        </w:numPr>
-      </w:pPr>
-      <w:r>
-        <w:t>This is what I went with</w:t>
-      </w:r>
-    </w:p>
-    <w:p>
-      <w:pPr>
-        <w:pStyle w:val="ListParagraph"/>
-        <w:numPr>
-          <w:ilvl w:val="0"/>
-          <w:numId w:val="1"/>
-        </w:numPr>
-      </w:pPr>
-      <w:r>
-        <w:t xml:space="preserve">DONE - </w:t>
-      </w:r>
-      <w:r>
-        <w:t>Make camera’s far plane further</w:t>
-      </w:r>
-    </w:p>
-    <w:p>
-      <w:pPr>
-        <w:pStyle w:val="ListParagraph"/>
-        <w:numPr>
-          <w:ilvl w:val="0"/>
-          <w:numId w:val="1"/>
-        </w:numPr>
-      </w:pPr>
-      <w:r>
-        <w:t>DONE - Make zooming faster when zoomed further out</w:t>
-      </w:r>
-    </w:p>
-    <w:p>
-      <w:pPr>
-        <w:pStyle w:val="ListParagraph"/>
-        <w:numPr>
-          <w:ilvl w:val="0"/>
-          <w:numId w:val="1"/>
-        </w:numPr>
-      </w:pPr>
-      <w:r>
-        <w:t xml:space="preserve">DONE - </w:t>
-      </w:r>
-      <w:r>
-        <w:t>GUI – make sure 1x etc updates when timescale is changed</w:t>
-      </w:r>
-    </w:p>
-    <w:p>
-      <w:pPr>
-        <w:pStyle w:val="ListParagraph"/>
-        <w:numPr>
-          <w:ilvl w:val="0"/>
-          <w:numId w:val="1"/>
-        </w:numPr>
-      </w:pPr>
-      <w:r>
-        <w:t xml:space="preserve">DONE - </w:t>
-      </w:r>
-      <w:r>
-        <w:t>In GUI, add ability to spawn a certain number of food</w:t>
-      </w:r>
-      <w:r>
-        <w:t xml:space="preserve"> (randomly)</w:t>
-      </w:r>
-    </w:p>
-    <w:p>
-      <w:pPr>
-        <w:pStyle w:val="ListParagraph"/>
-        <w:numPr>
-          <w:ilvl w:val="0"/>
-          <w:numId w:val="1"/>
-        </w:numPr>
-      </w:pPr>
-      <w:r>
-        <w:t>Also create a food brush</w:t>
+        <w:t>Smaller one gets destroyed (</w:t>
+      </w:r>
+      <w:proofErr w:type="spellStart"/>
+      <w:r>
+        <w:t>quefree</w:t>
+      </w:r>
+      <w:proofErr w:type="spellEnd"/>
+      <w:r>
+        <w:t>)</w:t>
       </w:r>
     </w:p>
     <w:p>
@@ -935,76 +1024,22 @@
         </w:numPr>
       </w:pPr>
       <w:r>
-        <w:t>Create a mouse handling node</w:t>
-      </w:r>
-    </w:p>
-    <w:p>
-      <w:pPr>
-        <w:pStyle w:val="ListParagraph"/>
-        <w:numPr>
-          <w:ilvl w:val="2"/>
-          <w:numId w:val="1"/>
-        </w:numPr>
-      </w:pPr>
-      <w:r>
-        <w:t>All mouse events (down, move, release, and wheel) should go to this node first (in other words, implement the _input() function)</w:t>
-      </w:r>
-    </w:p>
-    <w:p>
-      <w:pPr>
-        <w:pStyle w:val="ListParagraph"/>
-        <w:numPr>
-          <w:ilvl w:val="2"/>
-          <w:numId w:val="1"/>
-        </w:numPr>
-      </w:pPr>
-      <w:r>
-        <w:t>This node should see if there is a MouseHandler object set, if so, forward events to mouse handler</w:t>
-      </w:r>
-    </w:p>
-    <w:p>
-      <w:pPr>
-        <w:pStyle w:val="ListParagraph"/>
-        <w:numPr>
-          <w:ilvl w:val="2"/>
-          <w:numId w:val="1"/>
-        </w:numPr>
-      </w:pPr>
-      <w:r>
-        <w:t>If no mouse handler, simply do nothing (so event goes through Godot’s regular way)</w:t>
-      </w:r>
-    </w:p>
-    <w:p>
-      <w:pPr>
-        <w:pStyle w:val="ListParagraph"/>
-        <w:numPr>
-          <w:ilvl w:val="2"/>
-          <w:numId w:val="1"/>
-        </w:numPr>
-      </w:pPr>
-      <w:r>
-        <w:t>MouseHandler should do its thang (for example, CreateFood handler can create food in response to mouse events)</w:t>
+        <w:t>Bigger one gains energy, proportional to mass of smaller creature</w:t>
+      </w:r>
+    </w:p>
+    <w:p>
+      <w:pPr>
+        <w:pStyle w:val="ListParagraph"/>
+        <w:numPr>
+          <w:ilvl w:val="0"/>
+          <w:numId w:val="1"/>
+        </w:numPr>
+      </w:pPr>
+      <w:r>
+        <w:t>Make it so smaller creature runs away from bigger ones</w:t>
       </w:r>
       <w:bookmarkStart w:id="0" w:name="_GoBack"/>
       <w:bookmarkEnd w:id="0"/>
-    </w:p>
-    <w:p>
-      <w:pPr>
-        <w:pStyle w:val="ListParagraph"/>
-        <w:numPr>
-          <w:ilvl w:val="0"/>
-          <w:numId w:val="1"/>
-        </w:numPr>
-      </w:pPr>
-      <w:r>
-        <w:t xml:space="preserve">DONE - </w:t>
-      </w:r>
-      <w:r>
-        <w:t>Also, allow adjustment of bounds</w:t>
-      </w:r>
-      <w:r>
-        <w:t xml:space="preserve"> via gui</w:t>
-      </w:r>
     </w:p>
     <w:sectPr>
       <w:pgSz w:w="12240" w:h="15840"/>

</xml_diff>